<commit_message>
Kriterien 5 und 6 abgeschlossen
</commit_message>
<xml_diff>
--- a/Planung/HTTP.docx
+++ b/Planung/HTTP.docx
@@ -5,6 +5,7 @@
     <w:tbl>
       <w:tblPr>
         <w:tblStyle w:val="TableGrid"/>
+        <w:tblpPr w:leftFromText="180" w:rightFromText="180" w:vertAnchor="page" w:horzAnchor="page" w:tblpX="867" w:tblpY="2029"/>
         <w:tblW w:w="0" w:type="auto"/>
         <w:tblLook w:val="04A0" w:firstRow="1" w:lastRow="0" w:firstColumn="1" w:lastColumn="0" w:noHBand="0" w:noVBand="1"/>
       </w:tblPr>
@@ -110,6 +111,13 @@
                 <w:bCs/>
               </w:rPr>
             </w:pPr>
+            <w:r>
+              <w:rPr>
+                <w:b/>
+                <w:bCs/>
+              </w:rPr>
+              <w:t>/</w:t>
+            </w:r>
             <w:proofErr w:type="spellStart"/>
             <w:r>
               <w:rPr>
@@ -119,13 +127,6 @@
               <w:t>bookings</w:t>
             </w:r>
             <w:proofErr w:type="spellEnd"/>
-            <w:r>
-              <w:rPr>
-                <w:b/>
-                <w:bCs/>
-              </w:rPr>
-              <w:t>/all</w:t>
-            </w:r>
           </w:p>
         </w:tc>
         <w:tc>
@@ -144,32 +145,22 @@
                 <w:b/>
                 <w:bCs/>
               </w:rPr>
-              <w:t>200 ok</w:t>
-            </w:r>
-          </w:p>
-          <w:p>
-            <w:pPr>
-              <w:rPr>
-                <w:b/>
-                <w:bCs/>
-              </w:rPr>
-            </w:pPr>
-            <w:r>
-              <w:rPr>
-                <w:b/>
-                <w:bCs/>
-              </w:rPr>
-              <w:t xml:space="preserve">404 Not </w:t>
-            </w:r>
-            <w:proofErr w:type="spellStart"/>
-            <w:r>
-              <w:rPr>
-                <w:b/>
-                <w:bCs/>
-              </w:rPr>
-              <w:t>found</w:t>
-            </w:r>
-            <w:proofErr w:type="spellEnd"/>
+              <w:t xml:space="preserve">200 </w:t>
+            </w:r>
+            <w:r>
+              <w:rPr>
+                <w:b/>
+                <w:bCs/>
+              </w:rPr>
+              <w:t>O</w:t>
+            </w:r>
+            <w:r>
+              <w:rPr>
+                <w:b/>
+                <w:bCs/>
+              </w:rPr>
+              <w:t>k</w:t>
+            </w:r>
           </w:p>
         </w:tc>
       </w:tr>
@@ -205,6 +196,13 @@
                 <w:bCs/>
               </w:rPr>
             </w:pPr>
+            <w:r>
+              <w:rPr>
+                <w:b/>
+                <w:bCs/>
+              </w:rPr>
+              <w:t>/</w:t>
+            </w:r>
             <w:proofErr w:type="spellStart"/>
             <w:r>
               <w:rPr>
@@ -248,8 +246,68 @@
               <w:rPr>
                 <w:b/>
                 <w:bCs/>
-              </w:rPr>
-            </w:pPr>
+                <w:lang w:val="en-GB"/>
+              </w:rPr>
+            </w:pPr>
+            <w:r>
+              <w:rPr>
+                <w:b/>
+                <w:bCs/>
+                <w:lang w:val="en-GB"/>
+              </w:rPr>
+              <w:t>200 Ok</w:t>
+            </w:r>
+          </w:p>
+          <w:p>
+            <w:pPr>
+              <w:rPr>
+                <w:b/>
+                <w:bCs/>
+                <w:lang w:val="en-GB"/>
+              </w:rPr>
+            </w:pPr>
+            <w:r>
+              <w:rPr>
+                <w:b/>
+                <w:bCs/>
+                <w:lang w:val="en-GB"/>
+              </w:rPr>
+              <w:t>401 Unauthorized</w:t>
+            </w:r>
+          </w:p>
+          <w:p>
+            <w:pPr>
+              <w:rPr>
+                <w:b/>
+                <w:bCs/>
+                <w:lang w:val="en-GB"/>
+              </w:rPr>
+            </w:pPr>
+            <w:r>
+              <w:rPr>
+                <w:b/>
+                <w:bCs/>
+                <w:lang w:val="en-GB"/>
+              </w:rPr>
+              <w:t>403 Forbidden</w:t>
+            </w:r>
+          </w:p>
+          <w:p>
+            <w:pPr>
+              <w:rPr>
+                <w:b/>
+                <w:bCs/>
+                <w:lang w:val="en-GB"/>
+              </w:rPr>
+            </w:pPr>
+            <w:r>
+              <w:rPr>
+                <w:b/>
+                <w:bCs/>
+                <w:lang w:val="en-GB"/>
+              </w:rPr>
+              <w:t>404 Not found</w:t>
+            </w:r>
           </w:p>
         </w:tc>
       </w:tr>
@@ -265,19 +323,42 @@
                 <w:bCs/>
               </w:rPr>
             </w:pPr>
-          </w:p>
-        </w:tc>
-        <w:tc>
-          <w:tcPr>
-            <w:tcW w:w="3005" w:type="dxa"/>
-          </w:tcPr>
-          <w:p>
-            <w:pPr>
-              <w:rPr>
-                <w:b/>
-                <w:bCs/>
-              </w:rPr>
-            </w:pPr>
+            <w:r>
+              <w:rPr>
+                <w:b/>
+                <w:bCs/>
+              </w:rPr>
+              <w:t>POST</w:t>
+            </w:r>
+          </w:p>
+        </w:tc>
+        <w:tc>
+          <w:tcPr>
+            <w:tcW w:w="3005" w:type="dxa"/>
+          </w:tcPr>
+          <w:p>
+            <w:pPr>
+              <w:rPr>
+                <w:b/>
+                <w:bCs/>
+              </w:rPr>
+            </w:pPr>
+            <w:r>
+              <w:rPr>
+                <w:b/>
+                <w:bCs/>
+              </w:rPr>
+              <w:t>/</w:t>
+            </w:r>
+            <w:proofErr w:type="spellStart"/>
+            <w:r>
+              <w:rPr>
+                <w:b/>
+                <w:bCs/>
+              </w:rPr>
+              <w:t>bookings</w:t>
+            </w:r>
+            <w:proofErr w:type="spellEnd"/>
           </w:p>
         </w:tc>
         <w:tc>
@@ -289,8 +370,42 @@
               <w:rPr>
                 <w:b/>
                 <w:bCs/>
-              </w:rPr>
-            </w:pPr>
+                <w:lang w:val="en-GB"/>
+              </w:rPr>
+            </w:pPr>
+            <w:r>
+              <w:rPr>
+                <w:b/>
+                <w:bCs/>
+                <w:lang w:val="en-GB"/>
+              </w:rPr>
+              <w:t>200 Ok</w:t>
+            </w:r>
+          </w:p>
+          <w:p>
+            <w:pPr>
+              <w:rPr>
+                <w:b/>
+                <w:bCs/>
+                <w:lang w:val="en-GB"/>
+              </w:rPr>
+            </w:pPr>
+            <w:r>
+              <w:rPr>
+                <w:b/>
+                <w:bCs/>
+                <w:lang w:val="en-GB"/>
+              </w:rPr>
+              <w:t>40</w:t>
+            </w:r>
+            <w:r>
+              <w:rPr>
+                <w:b/>
+                <w:bCs/>
+                <w:lang w:val="en-GB"/>
+              </w:rPr>
+              <w:t>0 Bad request</w:t>
+            </w:r>
           </w:p>
         </w:tc>
       </w:tr>
@@ -306,19 +421,65 @@
                 <w:bCs/>
               </w:rPr>
             </w:pPr>
-          </w:p>
-        </w:tc>
-        <w:tc>
-          <w:tcPr>
-            <w:tcW w:w="3005" w:type="dxa"/>
-          </w:tcPr>
-          <w:p>
-            <w:pPr>
-              <w:rPr>
-                <w:b/>
-                <w:bCs/>
-              </w:rPr>
-            </w:pPr>
+            <w:r>
+              <w:rPr>
+                <w:b/>
+                <w:bCs/>
+              </w:rPr>
+              <w:t>PUT</w:t>
+            </w:r>
+          </w:p>
+        </w:tc>
+        <w:tc>
+          <w:tcPr>
+            <w:tcW w:w="3005" w:type="dxa"/>
+          </w:tcPr>
+          <w:p>
+            <w:pPr>
+              <w:rPr>
+                <w:b/>
+                <w:bCs/>
+              </w:rPr>
+            </w:pPr>
+            <w:r>
+              <w:rPr>
+                <w:b/>
+                <w:bCs/>
+              </w:rPr>
+              <w:t>/</w:t>
+            </w:r>
+            <w:proofErr w:type="spellStart"/>
+            <w:r>
+              <w:rPr>
+                <w:b/>
+                <w:bCs/>
+              </w:rPr>
+              <w:t>bookings</w:t>
+            </w:r>
+            <w:proofErr w:type="spellEnd"/>
+            <w:r>
+              <w:rPr>
+                <w:b/>
+                <w:bCs/>
+              </w:rPr>
+              <w:t>/{</w:t>
+            </w:r>
+            <w:proofErr w:type="spellStart"/>
+            <w:r>
+              <w:rPr>
+                <w:b/>
+                <w:bCs/>
+              </w:rPr>
+              <w:t>id</w:t>
+            </w:r>
+            <w:proofErr w:type="spellEnd"/>
+            <w:r>
+              <w:rPr>
+                <w:b/>
+                <w:bCs/>
+              </w:rPr>
+              <w:t>}</w:t>
+            </w:r>
           </w:p>
         </w:tc>
         <w:tc>
@@ -330,8 +491,85 @@
               <w:rPr>
                 <w:b/>
                 <w:bCs/>
-              </w:rPr>
-            </w:pPr>
+                <w:lang w:val="en-GB"/>
+              </w:rPr>
+            </w:pPr>
+            <w:r>
+              <w:rPr>
+                <w:b/>
+                <w:bCs/>
+                <w:lang w:val="en-GB"/>
+              </w:rPr>
+              <w:t>200 Ok</w:t>
+            </w:r>
+          </w:p>
+          <w:p>
+            <w:pPr>
+              <w:rPr>
+                <w:b/>
+                <w:bCs/>
+                <w:lang w:val="en-GB"/>
+              </w:rPr>
+            </w:pPr>
+            <w:r>
+              <w:rPr>
+                <w:b/>
+                <w:bCs/>
+                <w:lang w:val="en-GB"/>
+              </w:rPr>
+              <w:t>400 Bad request</w:t>
+            </w:r>
+          </w:p>
+          <w:p>
+            <w:pPr>
+              <w:rPr>
+                <w:b/>
+                <w:bCs/>
+                <w:lang w:val="en-GB"/>
+              </w:rPr>
+            </w:pPr>
+            <w:r>
+              <w:rPr>
+                <w:b/>
+                <w:bCs/>
+                <w:lang w:val="en-GB"/>
+              </w:rPr>
+              <w:t>401 Unauthorized</w:t>
+            </w:r>
+          </w:p>
+          <w:p>
+            <w:pPr>
+              <w:rPr>
+                <w:b/>
+                <w:bCs/>
+                <w:lang w:val="en-GB"/>
+              </w:rPr>
+            </w:pPr>
+            <w:r>
+              <w:rPr>
+                <w:b/>
+                <w:bCs/>
+                <w:lang w:val="en-GB"/>
+              </w:rPr>
+              <w:t>403 Forbidden</w:t>
+            </w:r>
+          </w:p>
+          <w:p>
+            <w:pPr>
+              <w:rPr>
+                <w:b/>
+                <w:bCs/>
+                <w:lang w:val="en-GB"/>
+              </w:rPr>
+            </w:pPr>
+            <w:r>
+              <w:rPr>
+                <w:b/>
+                <w:bCs/>
+                <w:lang w:val="en-GB"/>
+              </w:rPr>
+              <w:t>404 Not found</w:t>
+            </w:r>
           </w:p>
         </w:tc>
       </w:tr>
@@ -347,19 +585,65 @@
                 <w:bCs/>
               </w:rPr>
             </w:pPr>
-          </w:p>
-        </w:tc>
-        <w:tc>
-          <w:tcPr>
-            <w:tcW w:w="3005" w:type="dxa"/>
-          </w:tcPr>
-          <w:p>
-            <w:pPr>
-              <w:rPr>
-                <w:b/>
-                <w:bCs/>
-              </w:rPr>
-            </w:pPr>
+            <w:r>
+              <w:rPr>
+                <w:b/>
+                <w:bCs/>
+              </w:rPr>
+              <w:t>DELETE</w:t>
+            </w:r>
+          </w:p>
+        </w:tc>
+        <w:tc>
+          <w:tcPr>
+            <w:tcW w:w="3005" w:type="dxa"/>
+          </w:tcPr>
+          <w:p>
+            <w:pPr>
+              <w:rPr>
+                <w:b/>
+                <w:bCs/>
+              </w:rPr>
+            </w:pPr>
+            <w:r>
+              <w:rPr>
+                <w:b/>
+                <w:bCs/>
+              </w:rPr>
+              <w:t>/</w:t>
+            </w:r>
+            <w:proofErr w:type="spellStart"/>
+            <w:r>
+              <w:rPr>
+                <w:b/>
+                <w:bCs/>
+              </w:rPr>
+              <w:t>bookings</w:t>
+            </w:r>
+            <w:proofErr w:type="spellEnd"/>
+            <w:r>
+              <w:rPr>
+                <w:b/>
+                <w:bCs/>
+              </w:rPr>
+              <w:t>/{</w:t>
+            </w:r>
+            <w:proofErr w:type="spellStart"/>
+            <w:r>
+              <w:rPr>
+                <w:b/>
+                <w:bCs/>
+              </w:rPr>
+              <w:t>id</w:t>
+            </w:r>
+            <w:proofErr w:type="spellEnd"/>
+            <w:r>
+              <w:rPr>
+                <w:b/>
+                <w:bCs/>
+              </w:rPr>
+              <w:t>}</w:t>
+            </w:r>
           </w:p>
         </w:tc>
         <w:tc>
@@ -371,8 +655,68 @@
               <w:rPr>
                 <w:b/>
                 <w:bCs/>
-              </w:rPr>
-            </w:pPr>
+                <w:lang w:val="en-GB"/>
+              </w:rPr>
+            </w:pPr>
+            <w:r>
+              <w:rPr>
+                <w:b/>
+                <w:bCs/>
+                <w:lang w:val="en-GB"/>
+              </w:rPr>
+              <w:t>200 Ok</w:t>
+            </w:r>
+          </w:p>
+          <w:p>
+            <w:pPr>
+              <w:rPr>
+                <w:b/>
+                <w:bCs/>
+                <w:lang w:val="en-GB"/>
+              </w:rPr>
+            </w:pPr>
+            <w:r>
+              <w:rPr>
+                <w:b/>
+                <w:bCs/>
+                <w:lang w:val="en-GB"/>
+              </w:rPr>
+              <w:t>401 Unauthorized</w:t>
+            </w:r>
+          </w:p>
+          <w:p>
+            <w:pPr>
+              <w:rPr>
+                <w:b/>
+                <w:bCs/>
+                <w:lang w:val="en-GB"/>
+              </w:rPr>
+            </w:pPr>
+            <w:r>
+              <w:rPr>
+                <w:b/>
+                <w:bCs/>
+                <w:lang w:val="en-GB"/>
+              </w:rPr>
+              <w:t>403 Forbidden</w:t>
+            </w:r>
+          </w:p>
+          <w:p>
+            <w:pPr>
+              <w:rPr>
+                <w:b/>
+                <w:bCs/>
+                <w:lang w:val="en-GB"/>
+              </w:rPr>
+            </w:pPr>
+            <w:r>
+              <w:rPr>
+                <w:b/>
+                <w:bCs/>
+                <w:lang w:val="en-GB"/>
+              </w:rPr>
+              <w:t>404 Not found</w:t>
+            </w:r>
           </w:p>
         </w:tc>
       </w:tr>
@@ -388,19 +732,42 @@
                 <w:bCs/>
               </w:rPr>
             </w:pPr>
-          </w:p>
-        </w:tc>
-        <w:tc>
-          <w:tcPr>
-            <w:tcW w:w="3005" w:type="dxa"/>
-          </w:tcPr>
-          <w:p>
-            <w:pPr>
-              <w:rPr>
-                <w:b/>
-                <w:bCs/>
-              </w:rPr>
-            </w:pPr>
+            <w:r>
+              <w:rPr>
+                <w:b/>
+                <w:bCs/>
+              </w:rPr>
+              <w:t>GET</w:t>
+            </w:r>
+          </w:p>
+        </w:tc>
+        <w:tc>
+          <w:tcPr>
+            <w:tcW w:w="3005" w:type="dxa"/>
+          </w:tcPr>
+          <w:p>
+            <w:pPr>
+              <w:rPr>
+                <w:b/>
+                <w:bCs/>
+              </w:rPr>
+            </w:pPr>
+            <w:r>
+              <w:rPr>
+                <w:b/>
+                <w:bCs/>
+              </w:rPr>
+              <w:t>/</w:t>
+            </w:r>
+            <w:proofErr w:type="spellStart"/>
+            <w:r>
+              <w:rPr>
+                <w:b/>
+                <w:bCs/>
+              </w:rPr>
+              <w:t>users</w:t>
+            </w:r>
+            <w:proofErr w:type="spellEnd"/>
           </w:p>
         </w:tc>
         <w:tc>
@@ -412,8 +779,51 @@
               <w:rPr>
                 <w:b/>
                 <w:bCs/>
-              </w:rPr>
-            </w:pPr>
+                <w:lang w:val="en-GB"/>
+              </w:rPr>
+            </w:pPr>
+            <w:r>
+              <w:rPr>
+                <w:b/>
+                <w:bCs/>
+                <w:lang w:val="en-GB"/>
+              </w:rPr>
+              <w:t>200 Ok</w:t>
+            </w:r>
+          </w:p>
+          <w:p>
+            <w:pPr>
+              <w:rPr>
+                <w:b/>
+                <w:bCs/>
+                <w:lang w:val="en-GB"/>
+              </w:rPr>
+            </w:pPr>
+            <w:r>
+              <w:rPr>
+                <w:b/>
+                <w:bCs/>
+                <w:lang w:val="en-GB"/>
+              </w:rPr>
+              <w:t>401 Unauthorized</w:t>
+            </w:r>
+          </w:p>
+          <w:p>
+            <w:pPr>
+              <w:rPr>
+                <w:b/>
+                <w:bCs/>
+                <w:lang w:val="en-GB"/>
+              </w:rPr>
+            </w:pPr>
+            <w:r>
+              <w:rPr>
+                <w:b/>
+                <w:bCs/>
+                <w:lang w:val="en-GB"/>
+              </w:rPr>
+              <w:t>403 Forbidden</w:t>
+            </w:r>
           </w:p>
         </w:tc>
       </w:tr>
@@ -429,19 +839,65 @@
                 <w:bCs/>
               </w:rPr>
             </w:pPr>
-          </w:p>
-        </w:tc>
-        <w:tc>
-          <w:tcPr>
-            <w:tcW w:w="3005" w:type="dxa"/>
-          </w:tcPr>
-          <w:p>
-            <w:pPr>
-              <w:rPr>
-                <w:b/>
-                <w:bCs/>
-              </w:rPr>
-            </w:pPr>
+            <w:r>
+              <w:rPr>
+                <w:b/>
+                <w:bCs/>
+              </w:rPr>
+              <w:t>GET</w:t>
+            </w:r>
+          </w:p>
+        </w:tc>
+        <w:tc>
+          <w:tcPr>
+            <w:tcW w:w="3005" w:type="dxa"/>
+          </w:tcPr>
+          <w:p>
+            <w:pPr>
+              <w:rPr>
+                <w:b/>
+                <w:bCs/>
+              </w:rPr>
+            </w:pPr>
+            <w:r>
+              <w:rPr>
+                <w:b/>
+                <w:bCs/>
+              </w:rPr>
+              <w:t>/</w:t>
+            </w:r>
+            <w:proofErr w:type="spellStart"/>
+            <w:r>
+              <w:rPr>
+                <w:b/>
+                <w:bCs/>
+              </w:rPr>
+              <w:t>users</w:t>
+            </w:r>
+            <w:proofErr w:type="spellEnd"/>
+            <w:r>
+              <w:rPr>
+                <w:b/>
+                <w:bCs/>
+              </w:rPr>
+              <w:t>/{</w:t>
+            </w:r>
+            <w:proofErr w:type="spellStart"/>
+            <w:r>
+              <w:rPr>
+                <w:b/>
+                <w:bCs/>
+              </w:rPr>
+              <w:t>id</w:t>
+            </w:r>
+            <w:proofErr w:type="spellEnd"/>
+            <w:r>
+              <w:rPr>
+                <w:b/>
+                <w:bCs/>
+              </w:rPr>
+              <w:t>}</w:t>
+            </w:r>
           </w:p>
         </w:tc>
         <w:tc>
@@ -453,8 +909,68 @@
               <w:rPr>
                 <w:b/>
                 <w:bCs/>
-              </w:rPr>
-            </w:pPr>
+                <w:lang w:val="en-GB"/>
+              </w:rPr>
+            </w:pPr>
+            <w:r>
+              <w:rPr>
+                <w:b/>
+                <w:bCs/>
+                <w:lang w:val="en-GB"/>
+              </w:rPr>
+              <w:t>200 Ok</w:t>
+            </w:r>
+          </w:p>
+          <w:p>
+            <w:pPr>
+              <w:rPr>
+                <w:b/>
+                <w:bCs/>
+                <w:lang w:val="en-GB"/>
+              </w:rPr>
+            </w:pPr>
+            <w:r>
+              <w:rPr>
+                <w:b/>
+                <w:bCs/>
+                <w:lang w:val="en-GB"/>
+              </w:rPr>
+              <w:t>401 Unauthorized</w:t>
+            </w:r>
+          </w:p>
+          <w:p>
+            <w:pPr>
+              <w:rPr>
+                <w:b/>
+                <w:bCs/>
+                <w:lang w:val="en-GB"/>
+              </w:rPr>
+            </w:pPr>
+            <w:r>
+              <w:rPr>
+                <w:b/>
+                <w:bCs/>
+                <w:lang w:val="en-GB"/>
+              </w:rPr>
+              <w:t>403 Forbidden</w:t>
+            </w:r>
+          </w:p>
+          <w:p>
+            <w:pPr>
+              <w:rPr>
+                <w:b/>
+                <w:bCs/>
+                <w:lang w:val="en-GB"/>
+              </w:rPr>
+            </w:pPr>
+            <w:r>
+              <w:rPr>
+                <w:b/>
+                <w:bCs/>
+                <w:lang w:val="en-GB"/>
+              </w:rPr>
+              <w:t>404 Not found</w:t>
+            </w:r>
           </w:p>
         </w:tc>
       </w:tr>
@@ -470,19 +986,42 @@
                 <w:bCs/>
               </w:rPr>
             </w:pPr>
-          </w:p>
-        </w:tc>
-        <w:tc>
-          <w:tcPr>
-            <w:tcW w:w="3005" w:type="dxa"/>
-          </w:tcPr>
-          <w:p>
-            <w:pPr>
-              <w:rPr>
-                <w:b/>
-                <w:bCs/>
-              </w:rPr>
-            </w:pPr>
+            <w:r>
+              <w:rPr>
+                <w:b/>
+                <w:bCs/>
+              </w:rPr>
+              <w:t>POST</w:t>
+            </w:r>
+          </w:p>
+        </w:tc>
+        <w:tc>
+          <w:tcPr>
+            <w:tcW w:w="3005" w:type="dxa"/>
+          </w:tcPr>
+          <w:p>
+            <w:pPr>
+              <w:rPr>
+                <w:b/>
+                <w:bCs/>
+              </w:rPr>
+            </w:pPr>
+            <w:r>
+              <w:rPr>
+                <w:b/>
+                <w:bCs/>
+              </w:rPr>
+              <w:t>/</w:t>
+            </w:r>
+            <w:proofErr w:type="spellStart"/>
+            <w:r>
+              <w:rPr>
+                <w:b/>
+                <w:bCs/>
+              </w:rPr>
+              <w:t>users</w:t>
+            </w:r>
+            <w:proofErr w:type="spellEnd"/>
           </w:p>
         </w:tc>
         <w:tc>
@@ -494,8 +1033,1094 @@
               <w:rPr>
                 <w:b/>
                 <w:bCs/>
-              </w:rPr>
-            </w:pPr>
+                <w:lang w:val="en-GB"/>
+              </w:rPr>
+            </w:pPr>
+            <w:r>
+              <w:rPr>
+                <w:b/>
+                <w:bCs/>
+                <w:lang w:val="en-GB"/>
+              </w:rPr>
+              <w:t>200 Ok</w:t>
+            </w:r>
+          </w:p>
+          <w:p>
+            <w:pPr>
+              <w:rPr>
+                <w:b/>
+                <w:bCs/>
+                <w:lang w:val="en-GB"/>
+              </w:rPr>
+            </w:pPr>
+            <w:r>
+              <w:rPr>
+                <w:b/>
+                <w:bCs/>
+                <w:lang w:val="en-GB"/>
+              </w:rPr>
+              <w:t>40</w:t>
+            </w:r>
+            <w:r>
+              <w:rPr>
+                <w:b/>
+                <w:bCs/>
+                <w:lang w:val="en-GB"/>
+              </w:rPr>
+              <w:t>0 Bad request</w:t>
+            </w:r>
+          </w:p>
+        </w:tc>
+      </w:tr>
+      <w:tr>
+        <w:tc>
+          <w:tcPr>
+            <w:tcW w:w="3005" w:type="dxa"/>
+          </w:tcPr>
+          <w:p>
+            <w:pPr>
+              <w:rPr>
+                <w:b/>
+                <w:bCs/>
+              </w:rPr>
+            </w:pPr>
+            <w:r>
+              <w:rPr>
+                <w:b/>
+                <w:bCs/>
+              </w:rPr>
+              <w:t>PUT</w:t>
+            </w:r>
+          </w:p>
+        </w:tc>
+        <w:tc>
+          <w:tcPr>
+            <w:tcW w:w="3005" w:type="dxa"/>
+          </w:tcPr>
+          <w:p>
+            <w:pPr>
+              <w:rPr>
+                <w:b/>
+                <w:bCs/>
+              </w:rPr>
+            </w:pPr>
+            <w:r>
+              <w:rPr>
+                <w:b/>
+                <w:bCs/>
+              </w:rPr>
+              <w:t>/</w:t>
+            </w:r>
+            <w:proofErr w:type="spellStart"/>
+            <w:r>
+              <w:rPr>
+                <w:b/>
+                <w:bCs/>
+              </w:rPr>
+              <w:t>users</w:t>
+            </w:r>
+            <w:proofErr w:type="spellEnd"/>
+            <w:r>
+              <w:rPr>
+                <w:b/>
+                <w:bCs/>
+              </w:rPr>
+              <w:t>/{</w:t>
+            </w:r>
+            <w:proofErr w:type="spellStart"/>
+            <w:r>
+              <w:rPr>
+                <w:b/>
+                <w:bCs/>
+              </w:rPr>
+              <w:t>id</w:t>
+            </w:r>
+            <w:proofErr w:type="spellEnd"/>
+            <w:r>
+              <w:rPr>
+                <w:b/>
+                <w:bCs/>
+              </w:rPr>
+              <w:t>}</w:t>
+            </w:r>
+          </w:p>
+        </w:tc>
+        <w:tc>
+          <w:tcPr>
+            <w:tcW w:w="3006" w:type="dxa"/>
+          </w:tcPr>
+          <w:p>
+            <w:pPr>
+              <w:rPr>
+                <w:b/>
+                <w:bCs/>
+                <w:lang w:val="en-GB"/>
+              </w:rPr>
+            </w:pPr>
+            <w:r>
+              <w:rPr>
+                <w:b/>
+                <w:bCs/>
+                <w:lang w:val="en-GB"/>
+              </w:rPr>
+              <w:t>200 Ok</w:t>
+            </w:r>
+          </w:p>
+          <w:p>
+            <w:pPr>
+              <w:rPr>
+                <w:b/>
+                <w:bCs/>
+                <w:lang w:val="en-GB"/>
+              </w:rPr>
+            </w:pPr>
+            <w:r>
+              <w:rPr>
+                <w:b/>
+                <w:bCs/>
+                <w:lang w:val="en-GB"/>
+              </w:rPr>
+              <w:t>400 Bad request</w:t>
+            </w:r>
+          </w:p>
+          <w:p>
+            <w:pPr>
+              <w:rPr>
+                <w:b/>
+                <w:bCs/>
+                <w:lang w:val="en-GB"/>
+              </w:rPr>
+            </w:pPr>
+            <w:r>
+              <w:rPr>
+                <w:b/>
+                <w:bCs/>
+                <w:lang w:val="en-GB"/>
+              </w:rPr>
+              <w:t>401 Unauthorized</w:t>
+            </w:r>
+          </w:p>
+          <w:p>
+            <w:pPr>
+              <w:rPr>
+                <w:b/>
+                <w:bCs/>
+                <w:lang w:val="en-GB"/>
+              </w:rPr>
+            </w:pPr>
+            <w:r>
+              <w:rPr>
+                <w:b/>
+                <w:bCs/>
+                <w:lang w:val="en-GB"/>
+              </w:rPr>
+              <w:t>403 Forbidden</w:t>
+            </w:r>
+          </w:p>
+          <w:p>
+            <w:pPr>
+              <w:rPr>
+                <w:b/>
+                <w:bCs/>
+                <w:lang w:val="en-GB"/>
+              </w:rPr>
+            </w:pPr>
+            <w:r>
+              <w:rPr>
+                <w:b/>
+                <w:bCs/>
+                <w:lang w:val="en-GB"/>
+              </w:rPr>
+              <w:t>404 Not found</w:t>
+            </w:r>
+          </w:p>
+        </w:tc>
+      </w:tr>
+      <w:tr>
+        <w:tc>
+          <w:tcPr>
+            <w:tcW w:w="3005" w:type="dxa"/>
+          </w:tcPr>
+          <w:p>
+            <w:pPr>
+              <w:rPr>
+                <w:b/>
+                <w:bCs/>
+              </w:rPr>
+            </w:pPr>
+            <w:r>
+              <w:rPr>
+                <w:b/>
+                <w:bCs/>
+              </w:rPr>
+              <w:t>DELETE</w:t>
+            </w:r>
+          </w:p>
+        </w:tc>
+        <w:tc>
+          <w:tcPr>
+            <w:tcW w:w="3005" w:type="dxa"/>
+          </w:tcPr>
+          <w:p>
+            <w:pPr>
+              <w:rPr>
+                <w:b/>
+                <w:bCs/>
+              </w:rPr>
+            </w:pPr>
+            <w:r>
+              <w:rPr>
+                <w:b/>
+                <w:bCs/>
+              </w:rPr>
+              <w:t>/</w:t>
+            </w:r>
+            <w:proofErr w:type="spellStart"/>
+            <w:r>
+              <w:rPr>
+                <w:b/>
+                <w:bCs/>
+              </w:rPr>
+              <w:t>users</w:t>
+            </w:r>
+            <w:proofErr w:type="spellEnd"/>
+            <w:r>
+              <w:rPr>
+                <w:b/>
+                <w:bCs/>
+              </w:rPr>
+              <w:t>/{</w:t>
+            </w:r>
+            <w:proofErr w:type="spellStart"/>
+            <w:r>
+              <w:rPr>
+                <w:b/>
+                <w:bCs/>
+              </w:rPr>
+              <w:t>id</w:t>
+            </w:r>
+            <w:proofErr w:type="spellEnd"/>
+            <w:r>
+              <w:rPr>
+                <w:b/>
+                <w:bCs/>
+              </w:rPr>
+              <w:t>}</w:t>
+            </w:r>
+          </w:p>
+        </w:tc>
+        <w:tc>
+          <w:tcPr>
+            <w:tcW w:w="3006" w:type="dxa"/>
+          </w:tcPr>
+          <w:p>
+            <w:pPr>
+              <w:rPr>
+                <w:b/>
+                <w:bCs/>
+                <w:lang w:val="en-GB"/>
+              </w:rPr>
+            </w:pPr>
+            <w:r>
+              <w:rPr>
+                <w:b/>
+                <w:bCs/>
+                <w:lang w:val="en-GB"/>
+              </w:rPr>
+              <w:t>200 Ok</w:t>
+            </w:r>
+          </w:p>
+          <w:p>
+            <w:pPr>
+              <w:rPr>
+                <w:b/>
+                <w:bCs/>
+                <w:lang w:val="en-GB"/>
+              </w:rPr>
+            </w:pPr>
+            <w:r>
+              <w:rPr>
+                <w:b/>
+                <w:bCs/>
+                <w:lang w:val="en-GB"/>
+              </w:rPr>
+              <w:t>401 Unauthorized</w:t>
+            </w:r>
+          </w:p>
+          <w:p>
+            <w:pPr>
+              <w:rPr>
+                <w:b/>
+                <w:bCs/>
+                <w:lang w:val="en-GB"/>
+              </w:rPr>
+            </w:pPr>
+            <w:r>
+              <w:rPr>
+                <w:b/>
+                <w:bCs/>
+                <w:lang w:val="en-GB"/>
+              </w:rPr>
+              <w:t>403 Forbidden</w:t>
+            </w:r>
+          </w:p>
+          <w:p>
+            <w:pPr>
+              <w:rPr>
+                <w:b/>
+                <w:bCs/>
+                <w:lang w:val="en-GB"/>
+              </w:rPr>
+            </w:pPr>
+            <w:r>
+              <w:rPr>
+                <w:b/>
+                <w:bCs/>
+                <w:lang w:val="en-GB"/>
+              </w:rPr>
+              <w:t>404 Not found</w:t>
+            </w:r>
+          </w:p>
+        </w:tc>
+      </w:tr>
+      <w:tr>
+        <w:tc>
+          <w:tcPr>
+            <w:tcW w:w="3005" w:type="dxa"/>
+          </w:tcPr>
+          <w:p>
+            <w:pPr>
+              <w:rPr>
+                <w:b/>
+                <w:bCs/>
+              </w:rPr>
+            </w:pPr>
+            <w:r>
+              <w:rPr>
+                <w:b/>
+                <w:bCs/>
+              </w:rPr>
+              <w:t>GET</w:t>
+            </w:r>
+          </w:p>
+        </w:tc>
+        <w:tc>
+          <w:tcPr>
+            <w:tcW w:w="3005" w:type="dxa"/>
+          </w:tcPr>
+          <w:p>
+            <w:pPr>
+              <w:rPr>
+                <w:b/>
+                <w:bCs/>
+              </w:rPr>
+            </w:pPr>
+            <w:r>
+              <w:rPr>
+                <w:b/>
+                <w:bCs/>
+              </w:rPr>
+              <w:t>/</w:t>
+            </w:r>
+            <w:proofErr w:type="spellStart"/>
+            <w:r>
+              <w:rPr>
+                <w:b/>
+                <w:bCs/>
+              </w:rPr>
+              <w:t>materials</w:t>
+            </w:r>
+            <w:proofErr w:type="spellEnd"/>
+          </w:p>
+        </w:tc>
+        <w:tc>
+          <w:tcPr>
+            <w:tcW w:w="3006" w:type="dxa"/>
+          </w:tcPr>
+          <w:p>
+            <w:pPr>
+              <w:rPr>
+                <w:b/>
+                <w:bCs/>
+                <w:lang w:val="en-GB"/>
+              </w:rPr>
+            </w:pPr>
+            <w:r>
+              <w:rPr>
+                <w:b/>
+                <w:bCs/>
+                <w:lang w:val="en-GB"/>
+              </w:rPr>
+              <w:t>200 Ok</w:t>
+            </w:r>
+          </w:p>
+          <w:p>
+            <w:pPr>
+              <w:rPr>
+                <w:b/>
+                <w:bCs/>
+                <w:lang w:val="en-GB"/>
+              </w:rPr>
+            </w:pPr>
+            <w:r>
+              <w:rPr>
+                <w:b/>
+                <w:bCs/>
+                <w:lang w:val="en-GB"/>
+              </w:rPr>
+              <w:t>401 Unauthorized</w:t>
+            </w:r>
+          </w:p>
+          <w:p>
+            <w:pPr>
+              <w:rPr>
+                <w:b/>
+                <w:bCs/>
+                <w:lang w:val="en-GB"/>
+              </w:rPr>
+            </w:pPr>
+            <w:r>
+              <w:rPr>
+                <w:b/>
+                <w:bCs/>
+                <w:lang w:val="en-GB"/>
+              </w:rPr>
+              <w:t>403 Forbidden</w:t>
+            </w:r>
+          </w:p>
+        </w:tc>
+      </w:tr>
+      <w:tr>
+        <w:tc>
+          <w:tcPr>
+            <w:tcW w:w="3005" w:type="dxa"/>
+          </w:tcPr>
+          <w:p>
+            <w:pPr>
+              <w:rPr>
+                <w:b/>
+                <w:bCs/>
+              </w:rPr>
+            </w:pPr>
+            <w:r>
+              <w:rPr>
+                <w:b/>
+                <w:bCs/>
+              </w:rPr>
+              <w:t>GET</w:t>
+            </w:r>
+          </w:p>
+        </w:tc>
+        <w:tc>
+          <w:tcPr>
+            <w:tcW w:w="3005" w:type="dxa"/>
+          </w:tcPr>
+          <w:p>
+            <w:pPr>
+              <w:rPr>
+                <w:b/>
+                <w:bCs/>
+              </w:rPr>
+            </w:pPr>
+            <w:r>
+              <w:rPr>
+                <w:b/>
+                <w:bCs/>
+              </w:rPr>
+              <w:t>/</w:t>
+            </w:r>
+            <w:proofErr w:type="spellStart"/>
+            <w:r>
+              <w:rPr>
+                <w:b/>
+                <w:bCs/>
+              </w:rPr>
+              <w:t>materials</w:t>
+            </w:r>
+            <w:proofErr w:type="spellEnd"/>
+            <w:r>
+              <w:rPr>
+                <w:b/>
+                <w:bCs/>
+              </w:rPr>
+              <w:t>/{</w:t>
+            </w:r>
+            <w:proofErr w:type="spellStart"/>
+            <w:r>
+              <w:rPr>
+                <w:b/>
+                <w:bCs/>
+              </w:rPr>
+              <w:t>id</w:t>
+            </w:r>
+            <w:proofErr w:type="spellEnd"/>
+            <w:r>
+              <w:rPr>
+                <w:b/>
+                <w:bCs/>
+              </w:rPr>
+              <w:t>}</w:t>
+            </w:r>
+          </w:p>
+        </w:tc>
+        <w:tc>
+          <w:tcPr>
+            <w:tcW w:w="3006" w:type="dxa"/>
+          </w:tcPr>
+          <w:p>
+            <w:pPr>
+              <w:rPr>
+                <w:b/>
+                <w:bCs/>
+                <w:lang w:val="en-GB"/>
+              </w:rPr>
+            </w:pPr>
+            <w:r>
+              <w:rPr>
+                <w:b/>
+                <w:bCs/>
+                <w:lang w:val="en-GB"/>
+              </w:rPr>
+              <w:t>200 Ok</w:t>
+            </w:r>
+          </w:p>
+          <w:p>
+            <w:pPr>
+              <w:rPr>
+                <w:b/>
+                <w:bCs/>
+                <w:lang w:val="en-GB"/>
+              </w:rPr>
+            </w:pPr>
+            <w:r>
+              <w:rPr>
+                <w:b/>
+                <w:bCs/>
+                <w:lang w:val="en-GB"/>
+              </w:rPr>
+              <w:t>401 Unauthorized</w:t>
+            </w:r>
+          </w:p>
+          <w:p>
+            <w:pPr>
+              <w:rPr>
+                <w:b/>
+                <w:bCs/>
+                <w:lang w:val="en-GB"/>
+              </w:rPr>
+            </w:pPr>
+            <w:r>
+              <w:rPr>
+                <w:b/>
+                <w:bCs/>
+                <w:lang w:val="en-GB"/>
+              </w:rPr>
+              <w:t>403 Forbidden</w:t>
+            </w:r>
+          </w:p>
+          <w:p>
+            <w:pPr>
+              <w:rPr>
+                <w:b/>
+                <w:bCs/>
+                <w:lang w:val="en-GB"/>
+              </w:rPr>
+            </w:pPr>
+            <w:r>
+              <w:rPr>
+                <w:b/>
+                <w:bCs/>
+                <w:lang w:val="en-GB"/>
+              </w:rPr>
+              <w:t>404 Not found</w:t>
+            </w:r>
+          </w:p>
+        </w:tc>
+      </w:tr>
+      <w:tr>
+        <w:tc>
+          <w:tcPr>
+            <w:tcW w:w="3005" w:type="dxa"/>
+          </w:tcPr>
+          <w:p>
+            <w:pPr>
+              <w:rPr>
+                <w:b/>
+                <w:bCs/>
+              </w:rPr>
+            </w:pPr>
+            <w:r>
+              <w:rPr>
+                <w:b/>
+                <w:bCs/>
+              </w:rPr>
+              <w:t>POST</w:t>
+            </w:r>
+          </w:p>
+        </w:tc>
+        <w:tc>
+          <w:tcPr>
+            <w:tcW w:w="3005" w:type="dxa"/>
+          </w:tcPr>
+          <w:p>
+            <w:pPr>
+              <w:rPr>
+                <w:b/>
+                <w:bCs/>
+              </w:rPr>
+            </w:pPr>
+            <w:r>
+              <w:rPr>
+                <w:b/>
+                <w:bCs/>
+              </w:rPr>
+              <w:t>/</w:t>
+            </w:r>
+            <w:proofErr w:type="spellStart"/>
+            <w:r>
+              <w:rPr>
+                <w:b/>
+                <w:bCs/>
+              </w:rPr>
+              <w:t>materials</w:t>
+            </w:r>
+            <w:proofErr w:type="spellEnd"/>
+          </w:p>
+        </w:tc>
+        <w:tc>
+          <w:tcPr>
+            <w:tcW w:w="3006" w:type="dxa"/>
+          </w:tcPr>
+          <w:p>
+            <w:pPr>
+              <w:rPr>
+                <w:b/>
+                <w:bCs/>
+                <w:lang w:val="en-GB"/>
+              </w:rPr>
+            </w:pPr>
+            <w:r>
+              <w:rPr>
+                <w:b/>
+                <w:bCs/>
+                <w:lang w:val="en-GB"/>
+              </w:rPr>
+              <w:t>200 Ok</w:t>
+            </w:r>
+          </w:p>
+          <w:p>
+            <w:pPr>
+              <w:rPr>
+                <w:b/>
+                <w:bCs/>
+                <w:lang w:val="en-GB"/>
+              </w:rPr>
+            </w:pPr>
+            <w:r>
+              <w:rPr>
+                <w:b/>
+                <w:bCs/>
+                <w:lang w:val="en-GB"/>
+              </w:rPr>
+              <w:t>400 Bad request</w:t>
+            </w:r>
+          </w:p>
+        </w:tc>
+      </w:tr>
+      <w:tr>
+        <w:tc>
+          <w:tcPr>
+            <w:tcW w:w="3005" w:type="dxa"/>
+          </w:tcPr>
+          <w:p>
+            <w:pPr>
+              <w:rPr>
+                <w:b/>
+                <w:bCs/>
+              </w:rPr>
+            </w:pPr>
+            <w:r>
+              <w:rPr>
+                <w:b/>
+                <w:bCs/>
+              </w:rPr>
+              <w:t>PUT</w:t>
+            </w:r>
+          </w:p>
+        </w:tc>
+        <w:tc>
+          <w:tcPr>
+            <w:tcW w:w="3005" w:type="dxa"/>
+          </w:tcPr>
+          <w:p>
+            <w:pPr>
+              <w:rPr>
+                <w:b/>
+                <w:bCs/>
+              </w:rPr>
+            </w:pPr>
+            <w:r>
+              <w:rPr>
+                <w:b/>
+                <w:bCs/>
+              </w:rPr>
+              <w:t>/</w:t>
+            </w:r>
+            <w:proofErr w:type="spellStart"/>
+            <w:r>
+              <w:rPr>
+                <w:b/>
+                <w:bCs/>
+              </w:rPr>
+              <w:t>materials</w:t>
+            </w:r>
+            <w:proofErr w:type="spellEnd"/>
+            <w:r>
+              <w:rPr>
+                <w:b/>
+                <w:bCs/>
+              </w:rPr>
+              <w:t>/{</w:t>
+            </w:r>
+            <w:proofErr w:type="spellStart"/>
+            <w:r>
+              <w:rPr>
+                <w:b/>
+                <w:bCs/>
+              </w:rPr>
+              <w:t>id</w:t>
+            </w:r>
+            <w:proofErr w:type="spellEnd"/>
+            <w:r>
+              <w:rPr>
+                <w:b/>
+                <w:bCs/>
+              </w:rPr>
+              <w:t>}</w:t>
+            </w:r>
+          </w:p>
+        </w:tc>
+        <w:tc>
+          <w:tcPr>
+            <w:tcW w:w="3006" w:type="dxa"/>
+          </w:tcPr>
+          <w:p>
+            <w:pPr>
+              <w:rPr>
+                <w:b/>
+                <w:bCs/>
+                <w:lang w:val="en-GB"/>
+              </w:rPr>
+            </w:pPr>
+            <w:r>
+              <w:rPr>
+                <w:b/>
+                <w:bCs/>
+                <w:lang w:val="en-GB"/>
+              </w:rPr>
+              <w:t>200 Ok</w:t>
+            </w:r>
+          </w:p>
+          <w:p>
+            <w:pPr>
+              <w:rPr>
+                <w:b/>
+                <w:bCs/>
+                <w:lang w:val="en-GB"/>
+              </w:rPr>
+            </w:pPr>
+            <w:r>
+              <w:rPr>
+                <w:b/>
+                <w:bCs/>
+                <w:lang w:val="en-GB"/>
+              </w:rPr>
+              <w:t>400 Bad request</w:t>
+            </w:r>
+          </w:p>
+          <w:p>
+            <w:pPr>
+              <w:rPr>
+                <w:b/>
+                <w:bCs/>
+                <w:lang w:val="en-GB"/>
+              </w:rPr>
+            </w:pPr>
+            <w:r>
+              <w:rPr>
+                <w:b/>
+                <w:bCs/>
+                <w:lang w:val="en-GB"/>
+              </w:rPr>
+              <w:t>401 Unauthorized</w:t>
+            </w:r>
+          </w:p>
+          <w:p>
+            <w:pPr>
+              <w:rPr>
+                <w:b/>
+                <w:bCs/>
+                <w:lang w:val="en-GB"/>
+              </w:rPr>
+            </w:pPr>
+            <w:r>
+              <w:rPr>
+                <w:b/>
+                <w:bCs/>
+                <w:lang w:val="en-GB"/>
+              </w:rPr>
+              <w:t>403 Forbidden</w:t>
+            </w:r>
+          </w:p>
+          <w:p>
+            <w:pPr>
+              <w:rPr>
+                <w:b/>
+                <w:bCs/>
+                <w:lang w:val="en-GB"/>
+              </w:rPr>
+            </w:pPr>
+            <w:r>
+              <w:rPr>
+                <w:b/>
+                <w:bCs/>
+                <w:lang w:val="en-GB"/>
+              </w:rPr>
+              <w:t>404 Not found</w:t>
+            </w:r>
+          </w:p>
+        </w:tc>
+      </w:tr>
+      <w:tr>
+        <w:tc>
+          <w:tcPr>
+            <w:tcW w:w="3005" w:type="dxa"/>
+          </w:tcPr>
+          <w:p>
+            <w:pPr>
+              <w:rPr>
+                <w:b/>
+                <w:bCs/>
+              </w:rPr>
+            </w:pPr>
+            <w:r>
+              <w:rPr>
+                <w:b/>
+                <w:bCs/>
+              </w:rPr>
+              <w:lastRenderedPageBreak/>
+              <w:t>DELETE</w:t>
+            </w:r>
+          </w:p>
+        </w:tc>
+        <w:tc>
+          <w:tcPr>
+            <w:tcW w:w="3005" w:type="dxa"/>
+          </w:tcPr>
+          <w:p>
+            <w:pPr>
+              <w:rPr>
+                <w:b/>
+                <w:bCs/>
+              </w:rPr>
+            </w:pPr>
+            <w:r>
+              <w:rPr>
+                <w:b/>
+                <w:bCs/>
+              </w:rPr>
+              <w:t>/</w:t>
+            </w:r>
+            <w:proofErr w:type="spellStart"/>
+            <w:r>
+              <w:rPr>
+                <w:b/>
+                <w:bCs/>
+              </w:rPr>
+              <w:t>materials</w:t>
+            </w:r>
+            <w:proofErr w:type="spellEnd"/>
+            <w:r>
+              <w:rPr>
+                <w:b/>
+                <w:bCs/>
+              </w:rPr>
+              <w:t>/{</w:t>
+            </w:r>
+            <w:proofErr w:type="spellStart"/>
+            <w:r>
+              <w:rPr>
+                <w:b/>
+                <w:bCs/>
+              </w:rPr>
+              <w:t>id</w:t>
+            </w:r>
+            <w:proofErr w:type="spellEnd"/>
+            <w:r>
+              <w:rPr>
+                <w:b/>
+                <w:bCs/>
+              </w:rPr>
+              <w:t>}</w:t>
+            </w:r>
+          </w:p>
+        </w:tc>
+        <w:tc>
+          <w:tcPr>
+            <w:tcW w:w="3006" w:type="dxa"/>
+          </w:tcPr>
+          <w:p>
+            <w:pPr>
+              <w:rPr>
+                <w:b/>
+                <w:bCs/>
+                <w:lang w:val="en-GB"/>
+              </w:rPr>
+            </w:pPr>
+            <w:r>
+              <w:rPr>
+                <w:b/>
+                <w:bCs/>
+                <w:lang w:val="en-GB"/>
+              </w:rPr>
+              <w:t>200 Ok</w:t>
+            </w:r>
+          </w:p>
+          <w:p>
+            <w:pPr>
+              <w:rPr>
+                <w:b/>
+                <w:bCs/>
+                <w:lang w:val="en-GB"/>
+              </w:rPr>
+            </w:pPr>
+            <w:r>
+              <w:rPr>
+                <w:b/>
+                <w:bCs/>
+                <w:lang w:val="en-GB"/>
+              </w:rPr>
+              <w:t>401 Unauthorized</w:t>
+            </w:r>
+          </w:p>
+          <w:p>
+            <w:pPr>
+              <w:rPr>
+                <w:b/>
+                <w:bCs/>
+                <w:lang w:val="en-GB"/>
+              </w:rPr>
+            </w:pPr>
+            <w:r>
+              <w:rPr>
+                <w:b/>
+                <w:bCs/>
+                <w:lang w:val="en-GB"/>
+              </w:rPr>
+              <w:t>403 Forbidden</w:t>
+            </w:r>
+          </w:p>
+          <w:p>
+            <w:pPr>
+              <w:rPr>
+                <w:b/>
+                <w:bCs/>
+                <w:lang w:val="en-GB"/>
+              </w:rPr>
+            </w:pPr>
+            <w:r>
+              <w:rPr>
+                <w:b/>
+                <w:bCs/>
+                <w:lang w:val="en-GB"/>
+              </w:rPr>
+              <w:t>404 Not found</w:t>
+            </w:r>
+          </w:p>
+        </w:tc>
+      </w:tr>
+      <w:tr>
+        <w:tc>
+          <w:tcPr>
+            <w:tcW w:w="3005" w:type="dxa"/>
+          </w:tcPr>
+          <w:p>
+            <w:pPr>
+              <w:rPr>
+                <w:b/>
+                <w:bCs/>
+                <w:lang w:val="en-GB"/>
+              </w:rPr>
+            </w:pPr>
+            <w:r>
+              <w:rPr>
+                <w:b/>
+                <w:bCs/>
+                <w:lang w:val="en-GB"/>
+              </w:rPr>
+              <w:t>POST</w:t>
+            </w:r>
+          </w:p>
+        </w:tc>
+        <w:tc>
+          <w:tcPr>
+            <w:tcW w:w="3005" w:type="dxa"/>
+          </w:tcPr>
+          <w:p>
+            <w:pPr>
+              <w:rPr>
+                <w:b/>
+                <w:bCs/>
+                <w:lang w:val="en-GB"/>
+              </w:rPr>
+            </w:pPr>
+            <w:r>
+              <w:rPr>
+                <w:b/>
+                <w:bCs/>
+                <w:lang w:val="en-GB"/>
+              </w:rPr>
+              <w:t>/login</w:t>
+            </w:r>
+          </w:p>
+        </w:tc>
+        <w:tc>
+          <w:tcPr>
+            <w:tcW w:w="3006" w:type="dxa"/>
+          </w:tcPr>
+          <w:p>
+            <w:pPr>
+              <w:rPr>
+                <w:b/>
+                <w:bCs/>
+                <w:lang w:val="en-GB"/>
+              </w:rPr>
+            </w:pPr>
+            <w:r>
+              <w:rPr>
+                <w:b/>
+                <w:bCs/>
+                <w:lang w:val="en-GB"/>
+              </w:rPr>
+              <w:t>200 Ok</w:t>
+            </w:r>
+          </w:p>
+          <w:p>
+            <w:pPr>
+              <w:rPr>
+                <w:b/>
+                <w:bCs/>
+                <w:lang w:val="en-GB"/>
+              </w:rPr>
+            </w:pPr>
+            <w:r>
+              <w:rPr>
+                <w:b/>
+                <w:bCs/>
+                <w:lang w:val="en-GB"/>
+              </w:rPr>
+              <w:t>400 Bad request</w:t>
+            </w:r>
           </w:p>
         </w:tc>
       </w:tr>
@@ -505,8 +2130,119 @@
         <w:rPr>
           <w:b/>
           <w:bCs/>
+          <w:lang w:val="en-GB"/>
         </w:rPr>
       </w:pPr>
+    </w:p>
+    <w:p>
+      <w:pPr>
+        <w:rPr>
+          <w:b/>
+          <w:bCs/>
+          <w:sz w:val="32"/>
+          <w:szCs w:val="32"/>
+          <w:lang w:val="en-GB"/>
+        </w:rPr>
+      </w:pPr>
+      <w:proofErr w:type="spellStart"/>
+      <w:r>
+        <w:rPr>
+          <w:b/>
+          <w:bCs/>
+          <w:sz w:val="32"/>
+          <w:szCs w:val="32"/>
+          <w:lang w:val="en-GB"/>
+        </w:rPr>
+        <w:t>Kriterium</w:t>
+      </w:r>
+      <w:proofErr w:type="spellEnd"/>
+      <w:r>
+        <w:rPr>
+          <w:b/>
+          <w:bCs/>
+          <w:sz w:val="32"/>
+          <w:szCs w:val="32"/>
+          <w:lang w:val="en-GB"/>
+        </w:rPr>
+        <w:t xml:space="preserve"> 6: </w:t>
+      </w:r>
+      <w:proofErr w:type="spellStart"/>
+      <w:r>
+        <w:rPr>
+          <w:b/>
+          <w:bCs/>
+          <w:sz w:val="32"/>
+          <w:szCs w:val="32"/>
+          <w:lang w:val="en-GB"/>
+        </w:rPr>
+        <w:t>Sequenzdiagramm</w:t>
+      </w:r>
+      <w:proofErr w:type="spellEnd"/>
+    </w:p>
+    <w:p>
+      <w:pPr>
+        <w:rPr>
+          <w:b/>
+          <w:bCs/>
+          <w:lang w:val="en-GB"/>
+        </w:rPr>
+      </w:pPr>
+      <w:r>
+        <w:rPr>
+          <w:b/>
+          <w:bCs/>
+          <w:noProof/>
+          <w:lang w:val="en-GB"/>
+        </w:rPr>
+        <w:drawing>
+          <wp:inline distT="0" distB="0" distL="0" distR="0" wp14:anchorId="72D9306A" wp14:editId="71F815A1">
+            <wp:extent cx="5728335" cy="2444115"/>
+            <wp:effectExtent l="0" t="0" r="5715" b="0"/>
+            <wp:docPr id="1616010234" name="Picture 4"/>
+            <wp:cNvGraphicFramePr>
+              <a:graphicFrameLocks xmlns:a="http://schemas.openxmlformats.org/drawingml/2006/main" noChangeAspect="1"/>
+            </wp:cNvGraphicFramePr>
+            <a:graphic xmlns:a="http://schemas.openxmlformats.org/drawingml/2006/main">
+              <a:graphicData uri="http://schemas.openxmlformats.org/drawingml/2006/picture">
+                <pic:pic xmlns:pic="http://schemas.openxmlformats.org/drawingml/2006/picture">
+                  <pic:nvPicPr>
+                    <pic:cNvPr id="0" name="Picture 4"/>
+                    <pic:cNvPicPr>
+                      <a:picLocks noChangeAspect="1" noChangeArrowheads="1"/>
+                    </pic:cNvPicPr>
+                  </pic:nvPicPr>
+                  <pic:blipFill>
+                    <a:blip r:embed="rId6">
+                      <a:extLst>
+                        <a:ext uri="{28A0092B-C50C-407E-A947-70E740481C1C}">
+                          <a14:useLocalDpi xmlns:a14="http://schemas.microsoft.com/office/drawing/2010/main" val="0"/>
+                        </a:ext>
+                      </a:extLst>
+                    </a:blip>
+                    <a:srcRect/>
+                    <a:stretch>
+                      <a:fillRect/>
+                    </a:stretch>
+                  </pic:blipFill>
+                  <pic:spPr bwMode="auto">
+                    <a:xfrm>
+                      <a:off x="0" y="0"/>
+                      <a:ext cx="5728335" cy="2444115"/>
+                    </a:xfrm>
+                    <a:prstGeom prst="rect">
+                      <a:avLst/>
+                    </a:prstGeom>
+                    <a:noFill/>
+                    <a:ln>
+                      <a:noFill/>
+                    </a:ln>
+                  </pic:spPr>
+                </pic:pic>
+              </a:graphicData>
+            </a:graphic>
+          </wp:inline>
+        </w:drawing>
+      </w:r>
     </w:p>
     <w:sectPr>
       <w:pgSz w:w="11906" w:h="16838"/>
@@ -516,6 +2252,56 @@
     </w:sectPr>
   </w:body>
 </w:document>
+</file>
+
+<file path=word/endnotes.xml><?xml version="1.0" encoding="utf-8"?>
+<w:endnotes xmlns:wpc="http://schemas.microsoft.com/office/word/2010/wordprocessingCanvas" xmlns:cx="http://schemas.microsoft.com/office/drawing/2014/chartex" xmlns:cx1="http://schemas.microsoft.com/office/drawing/2015/9/8/chartex" xmlns:cx2="http://schemas.microsoft.com/office/drawing/2015/10/21/chartex" xmlns:cx3="http://schemas.microsoft.com/office/drawing/2016/5/9/chartex" xmlns:cx4="http://schemas.microsoft.com/office/drawing/2016/5/10/chartex" xmlns:cx5="http://schemas.microsoft.com/office/drawing/2016/5/11/chartex" xmlns:cx6="http://schemas.microsoft.com/office/drawing/2016/5/12/chartex" xmlns:cx7="http://schemas.microsoft.com/office/drawing/2016/5/13/chartex" xmlns:cx8="http://schemas.microsoft.com/office/drawing/2016/5/14/chartex" xmlns:mc="http://schemas.openxmlformats.org/markup-compatibility/2006" xmlns:aink="http://schemas.microsoft.com/office/drawing/2016/ink" xmlns:am3d="http://schemas.microsoft.com/office/drawing/2017/model3d" xmlns:o="urn:schemas-microsoft-com:office:office" xmlns:oel="http://schemas.microsoft.com/office/2019/extlst" xmlns:r="http://schemas.openxmlformats.org/officeDocument/2006/relationships" xmlns:m="http://schemas.openxmlformats.org/officeDocument/2006/math" xmlns:v="urn:schemas-microsoft-com:vml" xmlns:wp14="http://schemas.microsoft.com/office/word/2010/wordprocessingDrawing" xmlns:wp="http://schemas.openxmlformats.org/drawingml/2006/wordprocessingDrawing" xmlns:w10="urn:schemas-microsoft-com:office:word" xmlns:w="http://schemas.openxmlformats.org/wordprocessingml/2006/main" xmlns:w14="http://schemas.microsoft.com/office/word/2010/wordml" xmlns:w15="http://schemas.microsoft.com/office/word/2012/wordml" xmlns:w16cex="http://schemas.microsoft.com/office/word/2018/wordml/cex" xmlns:w16cid="http://schemas.microsoft.com/office/word/2016/wordml/cid" xmlns:w16="http://schemas.microsoft.com/office/word/2018/wordml" xmlns:w16sdtdh="http://schemas.microsoft.com/office/word/2020/wordml/sdtdatahash" xmlns:w16se="http://schemas.microsoft.com/office/word/2015/wordml/symex" xmlns:wpg="http://schemas.microsoft.com/office/word/2010/wordprocessingGroup" xmlns:wpi="http://schemas.microsoft.com/office/word/2010/wordprocessingInk" xmlns:wne="http://schemas.microsoft.com/office/word/2006/wordml" xmlns:wps="http://schemas.microsoft.com/office/word/2010/wordprocessingShape" mc:Ignorable="w14 w15 w16se w16cid w16 w16cex w16sdtdh wp14">
+  <w:endnote w:type="separator" w:id="-1">
+    <w:p>
+      <w:pPr>
+        <w:spacing w:after="0" w:line="240" w:lineRule="auto"/>
+      </w:pPr>
+      <w:r>
+        <w:separator/>
+      </w:r>
+    </w:p>
+  </w:endnote>
+  <w:endnote w:type="continuationSeparator" w:id="0">
+    <w:p>
+      <w:pPr>
+        <w:spacing w:after="0" w:line="240" w:lineRule="auto"/>
+      </w:pPr>
+      <w:r>
+        <w:continuationSeparator/>
+      </w:r>
+    </w:p>
+  </w:endnote>
+</w:endnotes>
+</file>
+
+<file path=word/footnotes.xml><?xml version="1.0" encoding="utf-8"?>
+<w:footnotes xmlns:wpc="http://schemas.microsoft.com/office/word/2010/wordprocessingCanvas" xmlns:cx="http://schemas.microsoft.com/office/drawing/2014/chartex" xmlns:cx1="http://schemas.microsoft.com/office/drawing/2015/9/8/chartex" xmlns:cx2="http://schemas.microsoft.com/office/drawing/2015/10/21/chartex" xmlns:cx3="http://schemas.microsoft.com/office/drawing/2016/5/9/chartex" xmlns:cx4="http://schemas.microsoft.com/office/drawing/2016/5/10/chartex" xmlns:cx5="http://schemas.microsoft.com/office/drawing/2016/5/11/chartex" xmlns:cx6="http://schemas.microsoft.com/office/drawing/2016/5/12/chartex" xmlns:cx7="http://schemas.microsoft.com/office/drawing/2016/5/13/chartex" xmlns:cx8="http://schemas.microsoft.com/office/drawing/2016/5/14/chartex" xmlns:mc="http://schemas.openxmlformats.org/markup-compatibility/2006" xmlns:aink="http://schemas.microsoft.com/office/drawing/2016/ink" xmlns:am3d="http://schemas.microsoft.com/office/drawing/2017/model3d" xmlns:o="urn:schemas-microsoft-com:office:office" xmlns:oel="http://schemas.microsoft.com/office/2019/extlst" xmlns:r="http://schemas.openxmlformats.org/officeDocument/2006/relationships" xmlns:m="http://schemas.openxmlformats.org/officeDocument/2006/math" xmlns:v="urn:schemas-microsoft-com:vml" xmlns:wp14="http://schemas.microsoft.com/office/word/2010/wordprocessingDrawing" xmlns:wp="http://schemas.openxmlformats.org/drawingml/2006/wordprocessingDrawing" xmlns:w10="urn:schemas-microsoft-com:office:word" xmlns:w="http://schemas.openxmlformats.org/wordprocessingml/2006/main" xmlns:w14="http://schemas.microsoft.com/office/word/2010/wordml" xmlns:w15="http://schemas.microsoft.com/office/word/2012/wordml" xmlns:w16cex="http://schemas.microsoft.com/office/word/2018/wordml/cex" xmlns:w16cid="http://schemas.microsoft.com/office/word/2016/wordml/cid" xmlns:w16="http://schemas.microsoft.com/office/word/2018/wordml" xmlns:w16sdtdh="http://schemas.microsoft.com/office/word/2020/wordml/sdtdatahash" xmlns:w16se="http://schemas.microsoft.com/office/word/2015/wordml/symex" xmlns:wpg="http://schemas.microsoft.com/office/word/2010/wordprocessingGroup" xmlns:wpi="http://schemas.microsoft.com/office/word/2010/wordprocessingInk" xmlns:wne="http://schemas.microsoft.com/office/word/2006/wordml" xmlns:wps="http://schemas.microsoft.com/office/word/2010/wordprocessingShape" mc:Ignorable="w14 w15 w16se w16cid w16 w16cex w16sdtdh wp14">
+  <w:footnote w:type="separator" w:id="-1">
+    <w:p>
+      <w:pPr>
+        <w:spacing w:after="0" w:line="240" w:lineRule="auto"/>
+      </w:pPr>
+      <w:r>
+        <w:separator/>
+      </w:r>
+    </w:p>
+  </w:footnote>
+  <w:footnote w:type="continuationSeparator" w:id="0">
+    <w:p>
+      <w:pPr>
+        <w:spacing w:after="0" w:line="240" w:lineRule="auto"/>
+      </w:pPr>
+      <w:r>
+        <w:continuationSeparator/>
+      </w:r>
+    </w:p>
+  </w:footnote>
+</w:footnotes>
 </file>
 
 <file path=word/styles.xml><?xml version="1.0" encoding="utf-8"?>
@@ -918,6 +2704,7 @@
   <w:style w:type="paragraph" w:default="1" w:styleId="Normal">
     <w:name w:val="Normal"/>
     <w:qFormat/>
+    <w:rsid w:val="00435D56"/>
     <w:rPr>
       <w:lang w:val="de-CH"/>
     </w:rPr>
@@ -967,6 +2754,56 @@
         <w:insideV w:val="single" w:sz="4" w:space="0" w:color="auto"/>
       </w:tblBorders>
     </w:tblPr>
+  </w:style>
+  <w:style w:type="paragraph" w:styleId="Header">
+    <w:name w:val="header"/>
+    <w:basedOn w:val="Normal"/>
+    <w:link w:val="HeaderChar"/>
+    <w:uiPriority w:val="99"/>
+    <w:unhideWhenUsed/>
+    <w:rsid w:val="00AB4724"/>
+    <w:pPr>
+      <w:tabs>
+        <w:tab w:val="center" w:pos="4513"/>
+        <w:tab w:val="right" w:pos="9026"/>
+      </w:tabs>
+      <w:spacing w:after="0" w:line="240" w:lineRule="auto"/>
+    </w:pPr>
+  </w:style>
+  <w:style w:type="character" w:customStyle="1" w:styleId="HeaderChar">
+    <w:name w:val="Header Char"/>
+    <w:basedOn w:val="DefaultParagraphFont"/>
+    <w:link w:val="Header"/>
+    <w:uiPriority w:val="99"/>
+    <w:rsid w:val="00AB4724"/>
+    <w:rPr>
+      <w:lang w:val="de-CH"/>
+    </w:rPr>
+  </w:style>
+  <w:style w:type="paragraph" w:styleId="Footer">
+    <w:name w:val="footer"/>
+    <w:basedOn w:val="Normal"/>
+    <w:link w:val="FooterChar"/>
+    <w:uiPriority w:val="99"/>
+    <w:unhideWhenUsed/>
+    <w:rsid w:val="00AB4724"/>
+    <w:pPr>
+      <w:tabs>
+        <w:tab w:val="center" w:pos="4513"/>
+        <w:tab w:val="right" w:pos="9026"/>
+      </w:tabs>
+      <w:spacing w:after="0" w:line="240" w:lineRule="auto"/>
+    </w:pPr>
+  </w:style>
+  <w:style w:type="character" w:customStyle="1" w:styleId="FooterChar">
+    <w:name w:val="Footer Char"/>
+    <w:basedOn w:val="DefaultParagraphFont"/>
+    <w:link w:val="Footer"/>
+    <w:uiPriority w:val="99"/>
+    <w:rsid w:val="00AB4724"/>
+    <w:rPr>
+      <w:lang w:val="de-CH"/>
+    </w:rPr>
   </w:style>
 </w:styles>
 </file>

</xml_diff>